<commit_message>
Data Binding with 2 way and event binding
</commit_message>
<xml_diff>
--- a/Session-5/Notes fro Data Binding.docx
+++ b/Session-5/Notes fro Data Binding.docx
@@ -6240,29 +6240,1626 @@
           </wp:inline>
         </w:drawing>
       </w:r>
+    </w:p>
+    <w:p>
+      <w:pPr>
+        <w:rPr>
+          <w:lang w:val="en-US"/>
+        </w:rPr>
+      </w:pPr>
+    </w:p>
+    <w:p>
+      <w:pPr>
+        <w:rPr>
+          <w:lang w:val="en-US"/>
+        </w:rPr>
+      </w:pPr>
+      <w:r>
+        <w:rPr>
+          <w:lang w:val="en-US"/>
+        </w:rPr>
+        <w:t xml:space="preserve">Event Binding: bind data from html to </w:t>
+      </w:r>
+      <w:proofErr w:type="spellStart"/>
+      <w:r>
+        <w:rPr>
+          <w:lang w:val="en-US"/>
+        </w:rPr>
+        <w:t>ts</w:t>
+      </w:r>
+      <w:proofErr w:type="spellEnd"/>
+    </w:p>
+    <w:p>
+      <w:pPr>
+        <w:rPr>
+          <w:lang w:val="en-US"/>
+        </w:rPr>
+      </w:pPr>
+      <w:r>
+        <w:rPr>
+          <w:lang w:val="en-US"/>
+        </w:rPr>
+        <w:t xml:space="preserve">So let’s create one method and one variable named flag in </w:t>
+      </w:r>
+      <w:proofErr w:type="spellStart"/>
+      <w:r>
+        <w:rPr>
+          <w:lang w:val="en-US"/>
+        </w:rPr>
+        <w:t>products.component.ts</w:t>
+      </w:r>
+      <w:proofErr w:type="spellEnd"/>
+      <w:r>
+        <w:rPr>
+          <w:lang w:val="en-US"/>
+        </w:rPr>
+        <w:t xml:space="preserve"> file</w:t>
+      </w:r>
+    </w:p>
+    <w:p>
+      <w:pPr>
+        <w:shd w:val="clear" w:color="auto" w:fill="1E1E1E"/>
+        <w:spacing w:after="0" w:line="285" w:lineRule="atLeast"/>
+        <w:rPr>
+          <w:rFonts w:ascii="Consolas" w:eastAsia="Times New Roman" w:hAnsi="Consolas" w:cs="Times New Roman"/>
+          <w:color w:val="D4D4D4"/>
+          <w:sz w:val="21"/>
+          <w:szCs w:val="21"/>
+          <w:lang w:eastAsia="en-IN"/>
+        </w:rPr>
+      </w:pPr>
+      <w:proofErr w:type="spellStart"/>
+      <w:proofErr w:type="gramStart"/>
+      <w:r>
+        <w:rPr>
+          <w:rFonts w:ascii="Consolas" w:eastAsia="Times New Roman" w:hAnsi="Consolas" w:cs="Times New Roman"/>
+          <w:color w:val="9CDCFE"/>
+          <w:sz w:val="21"/>
+          <w:szCs w:val="21"/>
+          <w:lang w:eastAsia="en-IN"/>
+        </w:rPr>
+        <w:lastRenderedPageBreak/>
+        <w:t>flag</w:t>
+      </w:r>
+      <w:r>
+        <w:rPr>
+          <w:rFonts w:ascii="Consolas" w:eastAsia="Times New Roman" w:hAnsi="Consolas" w:cs="Times New Roman"/>
+          <w:color w:val="D4D4D4"/>
+          <w:sz w:val="21"/>
+          <w:szCs w:val="21"/>
+          <w:lang w:eastAsia="en-IN"/>
+        </w:rPr>
+        <w:t>:</w:t>
+      </w:r>
+      <w:proofErr w:type="gramEnd"/>
+      <w:r>
+        <w:rPr>
+          <w:rFonts w:ascii="Consolas" w:eastAsia="Times New Roman" w:hAnsi="Consolas" w:cs="Times New Roman"/>
+          <w:color w:val="4EC9B0"/>
+          <w:sz w:val="21"/>
+          <w:szCs w:val="21"/>
+          <w:lang w:eastAsia="en-IN"/>
+        </w:rPr>
+        <w:t>boolean</w:t>
+      </w:r>
+      <w:proofErr w:type="spellEnd"/>
+      <w:r>
+        <w:rPr>
+          <w:rFonts w:ascii="Consolas" w:eastAsia="Times New Roman" w:hAnsi="Consolas" w:cs="Times New Roman"/>
+          <w:color w:val="D4D4D4"/>
+          <w:sz w:val="21"/>
+          <w:szCs w:val="21"/>
+          <w:lang w:eastAsia="en-IN"/>
+        </w:rPr>
+        <w:t>=</w:t>
+      </w:r>
+      <w:r>
+        <w:rPr>
+          <w:rFonts w:ascii="Consolas" w:eastAsia="Times New Roman" w:hAnsi="Consolas" w:cs="Times New Roman"/>
+          <w:color w:val="569CD6"/>
+          <w:sz w:val="21"/>
+          <w:szCs w:val="21"/>
+          <w:lang w:eastAsia="en-IN"/>
+        </w:rPr>
+        <w:t>false</w:t>
+      </w:r>
+      <w:r>
+        <w:rPr>
+          <w:rFonts w:ascii="Consolas" w:eastAsia="Times New Roman" w:hAnsi="Consolas" w:cs="Times New Roman"/>
+          <w:color w:val="D4D4D4"/>
+          <w:sz w:val="21"/>
+          <w:szCs w:val="21"/>
+          <w:lang w:eastAsia="en-IN"/>
+        </w:rPr>
+        <w:t>;</w:t>
+      </w:r>
+    </w:p>
+    <w:p>
+      <w:pPr>
+        <w:shd w:val="clear" w:color="auto" w:fill="1E1E1E"/>
+        <w:spacing w:after="0" w:line="285" w:lineRule="atLeast"/>
+        <w:rPr>
+          <w:rFonts w:ascii="Consolas" w:eastAsia="Times New Roman" w:hAnsi="Consolas" w:cs="Times New Roman"/>
+          <w:color w:val="D4D4D4"/>
+          <w:sz w:val="21"/>
+          <w:szCs w:val="21"/>
+          <w:lang w:eastAsia="en-IN"/>
+        </w:rPr>
+      </w:pPr>
+      <w:r>
+        <w:rPr>
+          <w:rFonts w:ascii="Consolas" w:eastAsia="Times New Roman" w:hAnsi="Consolas" w:cs="Times New Roman"/>
+          <w:color w:val="D4D4D4"/>
+          <w:sz w:val="21"/>
+          <w:szCs w:val="21"/>
+          <w:lang w:eastAsia="en-IN"/>
+        </w:rPr>
+        <w:t xml:space="preserve">  </w:t>
+      </w:r>
+      <w:proofErr w:type="gramStart"/>
+      <w:r>
+        <w:rPr>
+          <w:rFonts w:ascii="Consolas" w:eastAsia="Times New Roman" w:hAnsi="Consolas" w:cs="Times New Roman"/>
+          <w:color w:val="DCDCAA"/>
+          <w:sz w:val="21"/>
+          <w:szCs w:val="21"/>
+          <w:lang w:eastAsia="en-IN"/>
+        </w:rPr>
+        <w:t>show</w:t>
+      </w:r>
+      <w:r>
+        <w:rPr>
+          <w:rFonts w:ascii="Consolas" w:eastAsia="Times New Roman" w:hAnsi="Consolas" w:cs="Times New Roman"/>
+          <w:color w:val="D4D4D4"/>
+          <w:sz w:val="21"/>
+          <w:szCs w:val="21"/>
+          <w:lang w:eastAsia="en-IN"/>
+        </w:rPr>
+        <w:t>(</w:t>
+      </w:r>
+      <w:proofErr w:type="gramEnd"/>
+      <w:r>
+        <w:rPr>
+          <w:rFonts w:ascii="Consolas" w:eastAsia="Times New Roman" w:hAnsi="Consolas" w:cs="Times New Roman"/>
+          <w:color w:val="D4D4D4"/>
+          <w:sz w:val="21"/>
+          <w:szCs w:val="21"/>
+          <w:lang w:eastAsia="en-IN"/>
+        </w:rPr>
+        <w:t>):</w:t>
+      </w:r>
+      <w:r>
+        <w:rPr>
+          <w:rFonts w:ascii="Consolas" w:eastAsia="Times New Roman" w:hAnsi="Consolas" w:cs="Times New Roman"/>
+          <w:color w:val="4EC9B0"/>
+          <w:sz w:val="21"/>
+          <w:szCs w:val="21"/>
+          <w:lang w:eastAsia="en-IN"/>
+        </w:rPr>
+        <w:t>void</w:t>
+      </w:r>
+      <w:r>
+        <w:rPr>
+          <w:rFonts w:ascii="Consolas" w:eastAsia="Times New Roman" w:hAnsi="Consolas" w:cs="Times New Roman"/>
+          <w:color w:val="D4D4D4"/>
+          <w:sz w:val="21"/>
+          <w:szCs w:val="21"/>
+          <w:lang w:eastAsia="en-IN"/>
+        </w:rPr>
+        <w:t>{</w:t>
+      </w:r>
+    </w:p>
+    <w:p>
+      <w:pPr>
+        <w:shd w:val="clear" w:color="auto" w:fill="1E1E1E"/>
+        <w:spacing w:after="0" w:line="285" w:lineRule="atLeast"/>
+        <w:rPr>
+          <w:rFonts w:ascii="Consolas" w:eastAsia="Times New Roman" w:hAnsi="Consolas" w:cs="Times New Roman"/>
+          <w:color w:val="D4D4D4"/>
+          <w:sz w:val="21"/>
+          <w:szCs w:val="21"/>
+          <w:lang w:eastAsia="en-IN"/>
+        </w:rPr>
+      </w:pPr>
+      <w:r>
+        <w:rPr>
+          <w:rFonts w:ascii="Consolas" w:eastAsia="Times New Roman" w:hAnsi="Consolas" w:cs="Times New Roman"/>
+          <w:color w:val="D4D4D4"/>
+          <w:sz w:val="21"/>
+          <w:szCs w:val="21"/>
+          <w:lang w:eastAsia="en-IN"/>
+        </w:rPr>
+        <w:t xml:space="preserve">    </w:t>
+      </w:r>
+      <w:proofErr w:type="spellStart"/>
+      <w:r>
+        <w:rPr>
+          <w:rFonts w:ascii="Consolas" w:eastAsia="Times New Roman" w:hAnsi="Consolas" w:cs="Times New Roman"/>
+          <w:color w:val="569CD6"/>
+          <w:sz w:val="21"/>
+          <w:szCs w:val="21"/>
+          <w:lang w:eastAsia="en-IN"/>
+        </w:rPr>
+        <w:t>this</w:t>
+      </w:r>
+      <w:r>
+        <w:rPr>
+          <w:rFonts w:ascii="Consolas" w:eastAsia="Times New Roman" w:hAnsi="Consolas" w:cs="Times New Roman"/>
+          <w:color w:val="D4D4D4"/>
+          <w:sz w:val="21"/>
+          <w:szCs w:val="21"/>
+          <w:lang w:eastAsia="en-IN"/>
+        </w:rPr>
+        <w:t>.</w:t>
+      </w:r>
+      <w:r>
+        <w:rPr>
+          <w:rFonts w:ascii="Consolas" w:eastAsia="Times New Roman" w:hAnsi="Consolas" w:cs="Times New Roman"/>
+          <w:color w:val="9CDCFE"/>
+          <w:sz w:val="21"/>
+          <w:szCs w:val="21"/>
+          <w:lang w:eastAsia="en-IN"/>
+        </w:rPr>
+        <w:t>flag</w:t>
+      </w:r>
+      <w:proofErr w:type="spellEnd"/>
+      <w:r>
+        <w:rPr>
+          <w:rFonts w:ascii="Consolas" w:eastAsia="Times New Roman" w:hAnsi="Consolas" w:cs="Times New Roman"/>
+          <w:color w:val="D4D4D4"/>
+          <w:sz w:val="21"/>
+          <w:szCs w:val="21"/>
+          <w:lang w:eastAsia="en-IN"/>
+        </w:rPr>
+        <w:t>=</w:t>
+      </w:r>
+      <w:proofErr w:type="gramStart"/>
+      <w:r>
+        <w:rPr>
+          <w:rFonts w:ascii="Consolas" w:eastAsia="Times New Roman" w:hAnsi="Consolas" w:cs="Times New Roman"/>
+          <w:color w:val="D4D4D4"/>
+          <w:sz w:val="21"/>
+          <w:szCs w:val="21"/>
+          <w:lang w:eastAsia="en-IN"/>
+        </w:rPr>
+        <w:t>!</w:t>
+      </w:r>
+      <w:proofErr w:type="spellStart"/>
+      <w:r>
+        <w:rPr>
+          <w:rFonts w:ascii="Consolas" w:eastAsia="Times New Roman" w:hAnsi="Consolas" w:cs="Times New Roman"/>
+          <w:color w:val="569CD6"/>
+          <w:sz w:val="21"/>
+          <w:szCs w:val="21"/>
+          <w:lang w:eastAsia="en-IN"/>
+        </w:rPr>
+        <w:t>this</w:t>
+      </w:r>
+      <w:r>
+        <w:rPr>
+          <w:rFonts w:ascii="Consolas" w:eastAsia="Times New Roman" w:hAnsi="Consolas" w:cs="Times New Roman"/>
+          <w:color w:val="D4D4D4"/>
+          <w:sz w:val="21"/>
+          <w:szCs w:val="21"/>
+          <w:lang w:eastAsia="en-IN"/>
+        </w:rPr>
+        <w:t>.</w:t>
+      </w:r>
+      <w:r>
+        <w:rPr>
+          <w:rFonts w:ascii="Consolas" w:eastAsia="Times New Roman" w:hAnsi="Consolas" w:cs="Times New Roman"/>
+          <w:color w:val="9CDCFE"/>
+          <w:sz w:val="21"/>
+          <w:szCs w:val="21"/>
+          <w:lang w:eastAsia="en-IN"/>
+        </w:rPr>
+        <w:t>flag</w:t>
+      </w:r>
+      <w:proofErr w:type="spellEnd"/>
+      <w:proofErr w:type="gramEnd"/>
+    </w:p>
+    <w:p>
+      <w:pPr>
+        <w:shd w:val="clear" w:color="auto" w:fill="1E1E1E"/>
+        <w:spacing w:after="0" w:line="285" w:lineRule="atLeast"/>
+        <w:rPr>
+          <w:rFonts w:ascii="Consolas" w:eastAsia="Times New Roman" w:hAnsi="Consolas" w:cs="Times New Roman"/>
+          <w:color w:val="D4D4D4"/>
+          <w:sz w:val="21"/>
+          <w:szCs w:val="21"/>
+          <w:lang w:eastAsia="en-IN"/>
+        </w:rPr>
+      </w:pPr>
+      <w:r>
+        <w:rPr>
+          <w:rFonts w:ascii="Consolas" w:eastAsia="Times New Roman" w:hAnsi="Consolas" w:cs="Times New Roman"/>
+          <w:color w:val="D4D4D4"/>
+          <w:sz w:val="21"/>
+          <w:szCs w:val="21"/>
+          <w:lang w:eastAsia="en-IN"/>
+        </w:rPr>
+        <w:t xml:space="preserve">    </w:t>
+      </w:r>
+      <w:proofErr w:type="gramStart"/>
+      <w:r>
+        <w:rPr>
+          <w:rFonts w:ascii="Consolas" w:eastAsia="Times New Roman" w:hAnsi="Consolas" w:cs="Times New Roman"/>
+          <w:color w:val="9CDCFE"/>
+          <w:sz w:val="21"/>
+          <w:szCs w:val="21"/>
+          <w:lang w:eastAsia="en-IN"/>
+        </w:rPr>
+        <w:t>console</w:t>
+      </w:r>
+      <w:r>
+        <w:rPr>
+          <w:rFonts w:ascii="Consolas" w:eastAsia="Times New Roman" w:hAnsi="Consolas" w:cs="Times New Roman"/>
+          <w:color w:val="D4D4D4"/>
+          <w:sz w:val="21"/>
+          <w:szCs w:val="21"/>
+          <w:lang w:eastAsia="en-IN"/>
+        </w:rPr>
+        <w:t>.</w:t>
+      </w:r>
+      <w:r>
+        <w:rPr>
+          <w:rFonts w:ascii="Consolas" w:eastAsia="Times New Roman" w:hAnsi="Consolas" w:cs="Times New Roman"/>
+          <w:color w:val="DCDCAA"/>
+          <w:sz w:val="21"/>
+          <w:szCs w:val="21"/>
+          <w:lang w:eastAsia="en-IN"/>
+        </w:rPr>
+        <w:t>log</w:t>
+      </w:r>
+      <w:r>
+        <w:rPr>
+          <w:rFonts w:ascii="Consolas" w:eastAsia="Times New Roman" w:hAnsi="Consolas" w:cs="Times New Roman"/>
+          <w:color w:val="D4D4D4"/>
+          <w:sz w:val="21"/>
+          <w:szCs w:val="21"/>
+          <w:lang w:eastAsia="en-IN"/>
+        </w:rPr>
+        <w:t>(</w:t>
+      </w:r>
+      <w:proofErr w:type="gramEnd"/>
+      <w:r>
+        <w:rPr>
+          <w:rFonts w:ascii="Consolas" w:eastAsia="Times New Roman" w:hAnsi="Consolas" w:cs="Times New Roman"/>
+          <w:color w:val="CE9178"/>
+          <w:sz w:val="21"/>
+          <w:szCs w:val="21"/>
+          <w:lang w:eastAsia="en-IN"/>
+        </w:rPr>
+        <w:t>"You have clicked on this button "</w:t>
+      </w:r>
+      <w:r>
+        <w:rPr>
+          <w:rFonts w:ascii="Consolas" w:eastAsia="Times New Roman" w:hAnsi="Consolas" w:cs="Times New Roman"/>
+          <w:color w:val="D4D4D4"/>
+          <w:sz w:val="21"/>
+          <w:szCs w:val="21"/>
+          <w:lang w:eastAsia="en-IN"/>
+        </w:rPr>
+        <w:t>+</w:t>
+      </w:r>
+      <w:proofErr w:type="spellStart"/>
+      <w:r>
+        <w:rPr>
+          <w:rFonts w:ascii="Consolas" w:eastAsia="Times New Roman" w:hAnsi="Consolas" w:cs="Times New Roman"/>
+          <w:color w:val="569CD6"/>
+          <w:sz w:val="21"/>
+          <w:szCs w:val="21"/>
+          <w:lang w:eastAsia="en-IN"/>
+        </w:rPr>
+        <w:t>this</w:t>
+      </w:r>
+      <w:r>
+        <w:rPr>
+          <w:rFonts w:ascii="Consolas" w:eastAsia="Times New Roman" w:hAnsi="Consolas" w:cs="Times New Roman"/>
+          <w:color w:val="D4D4D4"/>
+          <w:sz w:val="21"/>
+          <w:szCs w:val="21"/>
+          <w:lang w:eastAsia="en-IN"/>
+        </w:rPr>
+        <w:t>.</w:t>
+      </w:r>
+      <w:r>
+        <w:rPr>
+          <w:rFonts w:ascii="Consolas" w:eastAsia="Times New Roman" w:hAnsi="Consolas" w:cs="Times New Roman"/>
+          <w:color w:val="9CDCFE"/>
+          <w:sz w:val="21"/>
+          <w:szCs w:val="21"/>
+          <w:lang w:eastAsia="en-IN"/>
+        </w:rPr>
+        <w:t>flag</w:t>
+      </w:r>
+      <w:proofErr w:type="spellEnd"/>
+      <w:r>
+        <w:rPr>
+          <w:rFonts w:ascii="Consolas" w:eastAsia="Times New Roman" w:hAnsi="Consolas" w:cs="Times New Roman"/>
+          <w:color w:val="D4D4D4"/>
+          <w:sz w:val="21"/>
+          <w:szCs w:val="21"/>
+          <w:lang w:eastAsia="en-IN"/>
+        </w:rPr>
+        <w:t>)</w:t>
+      </w:r>
+    </w:p>
+    <w:p>
+      <w:pPr>
+        <w:shd w:val="clear" w:color="auto" w:fill="1E1E1E"/>
+        <w:spacing w:after="0" w:line="285" w:lineRule="atLeast"/>
+        <w:rPr>
+          <w:rFonts w:ascii="Consolas" w:eastAsia="Times New Roman" w:hAnsi="Consolas" w:cs="Times New Roman"/>
+          <w:color w:val="D4D4D4"/>
+          <w:sz w:val="21"/>
+          <w:szCs w:val="21"/>
+          <w:lang w:eastAsia="en-IN"/>
+        </w:rPr>
+      </w:pPr>
+      <w:r>
+        <w:rPr>
+          <w:rFonts w:ascii="Consolas" w:eastAsia="Times New Roman" w:hAnsi="Consolas" w:cs="Times New Roman"/>
+          <w:color w:val="D4D4D4"/>
+          <w:sz w:val="21"/>
+          <w:szCs w:val="21"/>
+          <w:lang w:eastAsia="en-IN"/>
+        </w:rPr>
+        <w:t>  }</w:t>
+      </w:r>
+    </w:p>
+    <w:p>
+      <w:pPr>
+        <w:rPr>
+          <w:lang w:val="en-US"/>
+        </w:rPr>
+      </w:pPr>
+    </w:p>
+    <w:p>
+      <w:pPr>
+        <w:rPr>
+          <w:lang w:val="en-US"/>
+        </w:rPr>
+      </w:pPr>
+      <w:r>
+        <w:rPr>
+          <w:lang w:val="en-US"/>
+        </w:rPr>
+        <w:t>Let’s call this method by clicking on button and according to the flag condition display data</w:t>
+      </w:r>
+    </w:p>
+    <w:p>
+      <w:pPr>
+        <w:rPr>
+          <w:lang w:val="en-US"/>
+        </w:rPr>
+      </w:pPr>
+      <w:r>
+        <w:rPr>
+          <w:lang w:val="en-US"/>
+        </w:rPr>
+        <w:t>Open products.component.html file</w:t>
+      </w:r>
+    </w:p>
+    <w:p>
+      <w:pPr>
+        <w:shd w:val="clear" w:color="auto" w:fill="1E1E1E"/>
+        <w:spacing w:after="0" w:line="285" w:lineRule="atLeast"/>
+        <w:rPr>
+          <w:rFonts w:ascii="Consolas" w:eastAsia="Times New Roman" w:hAnsi="Consolas" w:cs="Times New Roman"/>
+          <w:color w:val="D4D4D4"/>
+          <w:sz w:val="21"/>
+          <w:szCs w:val="21"/>
+          <w:lang w:eastAsia="en-IN"/>
+        </w:rPr>
+      </w:pPr>
+      <w:r>
+        <w:rPr>
+          <w:rFonts w:ascii="Consolas" w:eastAsia="Times New Roman" w:hAnsi="Consolas" w:cs="Times New Roman"/>
+          <w:color w:val="808080"/>
+          <w:sz w:val="21"/>
+          <w:szCs w:val="21"/>
+          <w:lang w:eastAsia="en-IN"/>
+        </w:rPr>
+        <w:t>&lt;</w:t>
+      </w:r>
+      <w:r>
+        <w:rPr>
+          <w:rFonts w:ascii="Consolas" w:eastAsia="Times New Roman" w:hAnsi="Consolas" w:cs="Times New Roman"/>
+          <w:color w:val="569CD6"/>
+          <w:sz w:val="21"/>
+          <w:szCs w:val="21"/>
+          <w:lang w:eastAsia="en-IN"/>
+        </w:rPr>
+        <w:t>button</w:t>
+      </w:r>
+      <w:r>
+        <w:rPr>
+          <w:rFonts w:ascii="Consolas" w:eastAsia="Times New Roman" w:hAnsi="Consolas" w:cs="Times New Roman"/>
+          <w:color w:val="D4D4D4"/>
+          <w:sz w:val="21"/>
+          <w:szCs w:val="21"/>
+          <w:lang w:eastAsia="en-IN"/>
+        </w:rPr>
+        <w:t xml:space="preserve"> </w:t>
+      </w:r>
+      <w:r>
+        <w:rPr>
+          <w:rFonts w:ascii="Consolas" w:eastAsia="Times New Roman" w:hAnsi="Consolas" w:cs="Times New Roman"/>
+          <w:color w:val="9CDCFE"/>
+          <w:sz w:val="21"/>
+          <w:szCs w:val="21"/>
+          <w:lang w:eastAsia="en-IN"/>
+        </w:rPr>
+        <w:t>class</w:t>
+      </w:r>
+      <w:r>
+        <w:rPr>
+          <w:rFonts w:ascii="Consolas" w:eastAsia="Times New Roman" w:hAnsi="Consolas" w:cs="Times New Roman"/>
+          <w:color w:val="D4D4D4"/>
+          <w:sz w:val="21"/>
+          <w:szCs w:val="21"/>
+          <w:lang w:eastAsia="en-IN"/>
+        </w:rPr>
+        <w:t>=</w:t>
+      </w:r>
+      <w:r>
+        <w:rPr>
+          <w:rFonts w:ascii="Consolas" w:eastAsia="Times New Roman" w:hAnsi="Consolas" w:cs="Times New Roman"/>
+          <w:color w:val="CE9178"/>
+          <w:sz w:val="21"/>
+          <w:szCs w:val="21"/>
+          <w:lang w:eastAsia="en-IN"/>
+        </w:rPr>
+        <w:t>"</w:t>
+      </w:r>
+      <w:proofErr w:type="spellStart"/>
+      <w:r>
+        <w:rPr>
+          <w:rFonts w:ascii="Consolas" w:eastAsia="Times New Roman" w:hAnsi="Consolas" w:cs="Times New Roman"/>
+          <w:color w:val="CE9178"/>
+          <w:sz w:val="21"/>
+          <w:szCs w:val="21"/>
+          <w:lang w:eastAsia="en-IN"/>
+        </w:rPr>
+        <w:t>btn</w:t>
+      </w:r>
+      <w:proofErr w:type="spellEnd"/>
+      <w:r>
+        <w:rPr>
+          <w:rFonts w:ascii="Consolas" w:eastAsia="Times New Roman" w:hAnsi="Consolas" w:cs="Times New Roman"/>
+          <w:color w:val="CE9178"/>
+          <w:sz w:val="21"/>
+          <w:szCs w:val="21"/>
+          <w:lang w:eastAsia="en-IN"/>
+        </w:rPr>
+        <w:t xml:space="preserve"> </w:t>
+      </w:r>
+      <w:proofErr w:type="spellStart"/>
+      <w:r>
+        <w:rPr>
+          <w:rFonts w:ascii="Consolas" w:eastAsia="Times New Roman" w:hAnsi="Consolas" w:cs="Times New Roman"/>
+          <w:color w:val="CE9178"/>
+          <w:sz w:val="21"/>
+          <w:szCs w:val="21"/>
+          <w:lang w:eastAsia="en-IN"/>
+        </w:rPr>
+        <w:t>btn</w:t>
+      </w:r>
+      <w:proofErr w:type="spellEnd"/>
+      <w:r>
+        <w:rPr>
+          <w:rFonts w:ascii="Consolas" w:eastAsia="Times New Roman" w:hAnsi="Consolas" w:cs="Times New Roman"/>
+          <w:color w:val="CE9178"/>
+          <w:sz w:val="21"/>
+          <w:szCs w:val="21"/>
+          <w:lang w:eastAsia="en-IN"/>
+        </w:rPr>
+        <w:t>-primary"</w:t>
+      </w:r>
+      <w:r>
+        <w:rPr>
+          <w:rFonts w:ascii="Consolas" w:eastAsia="Times New Roman" w:hAnsi="Consolas" w:cs="Times New Roman"/>
+          <w:color w:val="D4D4D4"/>
+          <w:sz w:val="21"/>
+          <w:szCs w:val="21"/>
+          <w:lang w:eastAsia="en-IN"/>
+        </w:rPr>
+        <w:t xml:space="preserve"> </w:t>
+      </w:r>
+      <w:r>
+        <w:rPr>
+          <w:rFonts w:ascii="Consolas" w:eastAsia="Times New Roman" w:hAnsi="Consolas" w:cs="Times New Roman"/>
+          <w:color w:val="9CDCFE"/>
+          <w:sz w:val="21"/>
+          <w:szCs w:val="21"/>
+          <w:lang w:eastAsia="en-IN"/>
+        </w:rPr>
+        <w:t>(click</w:t>
+      </w:r>
+      <w:proofErr w:type="gramStart"/>
+      <w:r>
+        <w:rPr>
+          <w:rFonts w:ascii="Consolas" w:eastAsia="Times New Roman" w:hAnsi="Consolas" w:cs="Times New Roman"/>
+          <w:color w:val="9CDCFE"/>
+          <w:sz w:val="21"/>
+          <w:szCs w:val="21"/>
+          <w:lang w:eastAsia="en-IN"/>
+        </w:rPr>
+        <w:t>)</w:t>
+      </w:r>
+      <w:r>
+        <w:rPr>
+          <w:rFonts w:ascii="Consolas" w:eastAsia="Times New Roman" w:hAnsi="Consolas" w:cs="Times New Roman"/>
+          <w:color w:val="D4D4D4"/>
+          <w:sz w:val="21"/>
+          <w:szCs w:val="21"/>
+          <w:lang w:eastAsia="en-IN"/>
+        </w:rPr>
+        <w:t>=</w:t>
+      </w:r>
+      <w:proofErr w:type="gramEnd"/>
+      <w:r>
+        <w:rPr>
+          <w:rFonts w:ascii="Consolas" w:eastAsia="Times New Roman" w:hAnsi="Consolas" w:cs="Times New Roman"/>
+          <w:color w:val="CE9178"/>
+          <w:sz w:val="21"/>
+          <w:szCs w:val="21"/>
+          <w:lang w:eastAsia="en-IN"/>
+        </w:rPr>
+        <w:t>"show()"</w:t>
+      </w:r>
+      <w:r>
+        <w:rPr>
+          <w:rFonts w:ascii="Consolas" w:eastAsia="Times New Roman" w:hAnsi="Consolas" w:cs="Times New Roman"/>
+          <w:color w:val="808080"/>
+          <w:sz w:val="21"/>
+          <w:szCs w:val="21"/>
+          <w:lang w:eastAsia="en-IN"/>
+        </w:rPr>
+        <w:t>&gt;</w:t>
+      </w:r>
+      <w:r>
+        <w:rPr>
+          <w:rFonts w:ascii="Consolas" w:eastAsia="Times New Roman" w:hAnsi="Consolas" w:cs="Times New Roman"/>
+          <w:color w:val="D4D4D4"/>
+          <w:sz w:val="21"/>
+          <w:szCs w:val="21"/>
+          <w:lang w:eastAsia="en-IN"/>
+        </w:rPr>
+        <w:t>Click Here</w:t>
+      </w:r>
+      <w:r>
+        <w:rPr>
+          <w:rFonts w:ascii="Consolas" w:eastAsia="Times New Roman" w:hAnsi="Consolas" w:cs="Times New Roman"/>
+          <w:color w:val="808080"/>
+          <w:sz w:val="21"/>
+          <w:szCs w:val="21"/>
+          <w:lang w:eastAsia="en-IN"/>
+        </w:rPr>
+        <w:t>&lt;/</w:t>
+      </w:r>
+      <w:r>
+        <w:rPr>
+          <w:rFonts w:ascii="Consolas" w:eastAsia="Times New Roman" w:hAnsi="Consolas" w:cs="Times New Roman"/>
+          <w:color w:val="569CD6"/>
+          <w:sz w:val="21"/>
+          <w:szCs w:val="21"/>
+          <w:lang w:eastAsia="en-IN"/>
+        </w:rPr>
+        <w:t>button</w:t>
+      </w:r>
+      <w:r>
+        <w:rPr>
+          <w:rFonts w:ascii="Consolas" w:eastAsia="Times New Roman" w:hAnsi="Consolas" w:cs="Times New Roman"/>
+          <w:color w:val="808080"/>
+          <w:sz w:val="21"/>
+          <w:szCs w:val="21"/>
+          <w:lang w:eastAsia="en-IN"/>
+        </w:rPr>
+        <w:t>&gt;</w:t>
+      </w:r>
+    </w:p>
+    <w:p>
+      <w:pPr>
+        <w:shd w:val="clear" w:color="auto" w:fill="1E1E1E"/>
+        <w:spacing w:after="0" w:line="285" w:lineRule="atLeast"/>
+        <w:rPr>
+          <w:rFonts w:ascii="Consolas" w:eastAsia="Times New Roman" w:hAnsi="Consolas" w:cs="Times New Roman"/>
+          <w:color w:val="D4D4D4"/>
+          <w:sz w:val="21"/>
+          <w:szCs w:val="21"/>
+          <w:lang w:eastAsia="en-IN"/>
+        </w:rPr>
+      </w:pPr>
+      <w:r>
+        <w:rPr>
+          <w:rFonts w:ascii="Consolas" w:eastAsia="Times New Roman" w:hAnsi="Consolas" w:cs="Times New Roman"/>
+          <w:color w:val="808080"/>
+          <w:sz w:val="21"/>
+          <w:szCs w:val="21"/>
+          <w:lang w:eastAsia="en-IN"/>
+        </w:rPr>
+        <w:t>&lt;</w:t>
+      </w:r>
+      <w:r>
+        <w:rPr>
+          <w:rFonts w:ascii="Consolas" w:eastAsia="Times New Roman" w:hAnsi="Consolas" w:cs="Times New Roman"/>
+          <w:color w:val="569CD6"/>
+          <w:sz w:val="21"/>
+          <w:szCs w:val="21"/>
+          <w:lang w:eastAsia="en-IN"/>
+        </w:rPr>
+        <w:t>p</w:t>
+      </w:r>
+      <w:r>
+        <w:rPr>
+          <w:rFonts w:ascii="Consolas" w:eastAsia="Times New Roman" w:hAnsi="Consolas" w:cs="Times New Roman"/>
+          <w:color w:val="D4D4D4"/>
+          <w:sz w:val="21"/>
+          <w:szCs w:val="21"/>
+          <w:lang w:eastAsia="en-IN"/>
+        </w:rPr>
+        <w:t xml:space="preserve"> </w:t>
+      </w:r>
+      <w:r>
+        <w:rPr>
+          <w:rFonts w:ascii="Consolas" w:eastAsia="Times New Roman" w:hAnsi="Consolas" w:cs="Times New Roman"/>
+          <w:color w:val="9CDCFE"/>
+          <w:sz w:val="21"/>
+          <w:szCs w:val="21"/>
+          <w:lang w:eastAsia="en-IN"/>
+        </w:rPr>
+        <w:t>*</w:t>
+      </w:r>
+      <w:proofErr w:type="spellStart"/>
+      <w:r>
+        <w:rPr>
+          <w:rFonts w:ascii="Consolas" w:eastAsia="Times New Roman" w:hAnsi="Consolas" w:cs="Times New Roman"/>
+          <w:color w:val="9CDCFE"/>
+          <w:sz w:val="21"/>
+          <w:szCs w:val="21"/>
+          <w:lang w:eastAsia="en-IN"/>
+        </w:rPr>
+        <w:t>ngIf</w:t>
+      </w:r>
+      <w:proofErr w:type="spellEnd"/>
+      <w:r>
+        <w:rPr>
+          <w:rFonts w:ascii="Consolas" w:eastAsia="Times New Roman" w:hAnsi="Consolas" w:cs="Times New Roman"/>
+          <w:color w:val="D4D4D4"/>
+          <w:sz w:val="21"/>
+          <w:szCs w:val="21"/>
+          <w:lang w:eastAsia="en-IN"/>
+        </w:rPr>
+        <w:t>=</w:t>
+      </w:r>
+      <w:r>
+        <w:rPr>
+          <w:rFonts w:ascii="Consolas" w:eastAsia="Times New Roman" w:hAnsi="Consolas" w:cs="Times New Roman"/>
+          <w:color w:val="CE9178"/>
+          <w:sz w:val="21"/>
+          <w:szCs w:val="21"/>
+          <w:lang w:eastAsia="en-IN"/>
+        </w:rPr>
+        <w:t>"flag"</w:t>
+      </w:r>
+      <w:r>
+        <w:rPr>
+          <w:rFonts w:ascii="Consolas" w:eastAsia="Times New Roman" w:hAnsi="Consolas" w:cs="Times New Roman"/>
+          <w:color w:val="808080"/>
+          <w:sz w:val="21"/>
+          <w:szCs w:val="21"/>
+          <w:lang w:eastAsia="en-IN"/>
+        </w:rPr>
+        <w:t>&gt;</w:t>
+      </w:r>
+      <w:r>
+        <w:rPr>
+          <w:rFonts w:ascii="Consolas" w:eastAsia="Times New Roman" w:hAnsi="Consolas" w:cs="Times New Roman"/>
+          <w:color w:val="D4D4D4"/>
+          <w:sz w:val="21"/>
+          <w:szCs w:val="21"/>
+          <w:lang w:eastAsia="en-IN"/>
+        </w:rPr>
+        <w:t>Welcome to my Paragraph</w:t>
+      </w:r>
+      <w:r>
+        <w:rPr>
+          <w:rFonts w:ascii="Consolas" w:eastAsia="Times New Roman" w:hAnsi="Consolas" w:cs="Times New Roman"/>
+          <w:color w:val="808080"/>
+          <w:sz w:val="21"/>
+          <w:szCs w:val="21"/>
+          <w:lang w:eastAsia="en-IN"/>
+        </w:rPr>
+        <w:t>&lt;/</w:t>
+      </w:r>
+      <w:r>
+        <w:rPr>
+          <w:rFonts w:ascii="Consolas" w:eastAsia="Times New Roman" w:hAnsi="Consolas" w:cs="Times New Roman"/>
+          <w:color w:val="569CD6"/>
+          <w:sz w:val="21"/>
+          <w:szCs w:val="21"/>
+          <w:lang w:eastAsia="en-IN"/>
+        </w:rPr>
+        <w:t>p</w:t>
+      </w:r>
+      <w:r>
+        <w:rPr>
+          <w:rFonts w:ascii="Consolas" w:eastAsia="Times New Roman" w:hAnsi="Consolas" w:cs="Times New Roman"/>
+          <w:color w:val="808080"/>
+          <w:sz w:val="21"/>
+          <w:szCs w:val="21"/>
+          <w:lang w:eastAsia="en-IN"/>
+        </w:rPr>
+        <w:t>&gt;</w:t>
+      </w:r>
+    </w:p>
+    <w:p>
+      <w:pPr>
+        <w:rPr>
+          <w:lang w:val="en-US"/>
+        </w:rPr>
+      </w:pPr>
+    </w:p>
+    <w:p>
+      <w:pPr>
+        <w:rPr>
+          <w:lang w:val="en-US"/>
+        </w:rPr>
+      </w:pPr>
+      <w:r>
+        <w:rPr>
+          <w:lang w:val="en-US"/>
+        </w:rPr>
+        <w:t>Check the o/p by clicking button.</w:t>
+      </w:r>
+    </w:p>
+    <w:p>
+      <w:pPr>
+        <w:rPr>
+          <w:lang w:val="en-US"/>
+        </w:rPr>
+      </w:pPr>
+      <w:r>
+        <w:rPr>
+          <w:lang w:val="en-US"/>
+        </w:rPr>
+        <w:t>Let’s do the 2way binding</w:t>
+      </w:r>
+    </w:p>
+    <w:p>
+      <w:pPr>
+        <w:rPr>
+          <w:lang w:val="en-US"/>
+        </w:rPr>
+      </w:pPr>
+      <w:r>
+        <w:rPr>
+          <w:lang w:val="en-US"/>
+        </w:rPr>
+        <w:t xml:space="preserve">Pass data from html to </w:t>
+      </w:r>
+      <w:proofErr w:type="spellStart"/>
+      <w:r>
+        <w:rPr>
+          <w:lang w:val="en-US"/>
+        </w:rPr>
+        <w:t>ts</w:t>
+      </w:r>
+      <w:proofErr w:type="spellEnd"/>
+      <w:r>
+        <w:rPr>
+          <w:lang w:val="en-US"/>
+        </w:rPr>
+        <w:t xml:space="preserve"> as well as </w:t>
+      </w:r>
+      <w:proofErr w:type="spellStart"/>
+      <w:r>
+        <w:rPr>
+          <w:lang w:val="en-US"/>
+        </w:rPr>
+        <w:t>ts</w:t>
+      </w:r>
+      <w:proofErr w:type="spellEnd"/>
+      <w:r>
+        <w:rPr>
+          <w:lang w:val="en-US"/>
+        </w:rPr>
+        <w:t xml:space="preserve"> to HTML</w:t>
+      </w:r>
+    </w:p>
+    <w:p>
+      <w:pPr>
+        <w:rPr>
+          <w:lang w:val="en-US"/>
+        </w:rPr>
+      </w:pPr>
+      <w:r>
+        <w:rPr>
+          <w:lang w:val="en-US"/>
+        </w:rPr>
+        <w:t xml:space="preserve">That we can do by using </w:t>
+      </w:r>
+      <w:proofErr w:type="spellStart"/>
+      <w:r>
+        <w:rPr>
+          <w:lang w:val="en-US"/>
+        </w:rPr>
+        <w:t>ngModel</w:t>
+      </w:r>
+      <w:proofErr w:type="spellEnd"/>
+      <w:r>
+        <w:rPr>
+          <w:lang w:val="en-US"/>
+        </w:rPr>
+        <w:t xml:space="preserve"> which is a part of </w:t>
+      </w:r>
+      <w:proofErr w:type="spellStart"/>
+      <w:r>
+        <w:rPr>
+          <w:lang w:val="en-US"/>
+        </w:rPr>
+        <w:t>FormsModule</w:t>
+      </w:r>
+      <w:proofErr w:type="spellEnd"/>
+      <w:r>
+        <w:rPr>
+          <w:lang w:val="en-US"/>
+        </w:rPr>
+        <w:t>.</w:t>
+      </w:r>
+    </w:p>
+    <w:p>
+      <w:pPr>
+        <w:rPr>
+          <w:lang w:val="en-US"/>
+        </w:rPr>
+      </w:pPr>
+      <w:r>
+        <w:rPr>
+          <w:lang w:val="en-US"/>
+        </w:rPr>
+        <w:t xml:space="preserve">First of all let’s import forms module in </w:t>
+      </w:r>
+      <w:proofErr w:type="spellStart"/>
+      <w:r>
+        <w:rPr>
+          <w:lang w:val="en-US"/>
+        </w:rPr>
+        <w:t>app.module.ts</w:t>
+      </w:r>
+      <w:proofErr w:type="spellEnd"/>
+    </w:p>
+    <w:p>
+      <w:pPr>
+        <w:shd w:val="clear" w:color="auto" w:fill="1E1E1E"/>
+        <w:spacing w:after="0" w:line="285" w:lineRule="atLeast"/>
+        <w:rPr>
+          <w:rFonts w:ascii="Consolas" w:eastAsia="Times New Roman" w:hAnsi="Consolas" w:cs="Times New Roman"/>
+          <w:color w:val="D4D4D4"/>
+          <w:sz w:val="21"/>
+          <w:szCs w:val="21"/>
+          <w:lang w:eastAsia="en-IN"/>
+        </w:rPr>
+      </w:pPr>
+      <w:proofErr w:type="gramStart"/>
+      <w:r>
+        <w:rPr>
+          <w:rFonts w:ascii="Consolas" w:eastAsia="Times New Roman" w:hAnsi="Consolas" w:cs="Times New Roman"/>
+          <w:color w:val="9CDCFE"/>
+          <w:sz w:val="21"/>
+          <w:szCs w:val="21"/>
+          <w:lang w:eastAsia="en-IN"/>
+        </w:rPr>
+        <w:t>imports</w:t>
+      </w:r>
+      <w:proofErr w:type="gramEnd"/>
+      <w:r>
+        <w:rPr>
+          <w:rFonts w:ascii="Consolas" w:eastAsia="Times New Roman" w:hAnsi="Consolas" w:cs="Times New Roman"/>
+          <w:color w:val="9CDCFE"/>
+          <w:sz w:val="21"/>
+          <w:szCs w:val="21"/>
+          <w:lang w:eastAsia="en-IN"/>
+        </w:rPr>
+        <w:t>:</w:t>
+      </w:r>
+      <w:r>
+        <w:rPr>
+          <w:rFonts w:ascii="Consolas" w:eastAsia="Times New Roman" w:hAnsi="Consolas" w:cs="Times New Roman"/>
+          <w:color w:val="D4D4D4"/>
+          <w:sz w:val="21"/>
+          <w:szCs w:val="21"/>
+          <w:lang w:eastAsia="en-IN"/>
+        </w:rPr>
+        <w:t xml:space="preserve"> [</w:t>
+      </w:r>
+    </w:p>
+    <w:p>
+      <w:pPr>
+        <w:shd w:val="clear" w:color="auto" w:fill="1E1E1E"/>
+        <w:spacing w:after="0" w:line="285" w:lineRule="atLeast"/>
+        <w:rPr>
+          <w:rFonts w:ascii="Consolas" w:eastAsia="Times New Roman" w:hAnsi="Consolas" w:cs="Times New Roman"/>
+          <w:color w:val="D4D4D4"/>
+          <w:sz w:val="21"/>
+          <w:szCs w:val="21"/>
+          <w:lang w:eastAsia="en-IN"/>
+        </w:rPr>
+      </w:pPr>
+      <w:r>
+        <w:rPr>
+          <w:rFonts w:ascii="Consolas" w:eastAsia="Times New Roman" w:hAnsi="Consolas" w:cs="Times New Roman"/>
+          <w:color w:val="D4D4D4"/>
+          <w:sz w:val="21"/>
+          <w:szCs w:val="21"/>
+          <w:lang w:eastAsia="en-IN"/>
+        </w:rPr>
+        <w:t xml:space="preserve">    </w:t>
+      </w:r>
+      <w:proofErr w:type="spellStart"/>
+      <w:r>
+        <w:rPr>
+          <w:rFonts w:ascii="Consolas" w:eastAsia="Times New Roman" w:hAnsi="Consolas" w:cs="Times New Roman"/>
+          <w:color w:val="4EC9B0"/>
+          <w:sz w:val="21"/>
+          <w:szCs w:val="21"/>
+          <w:lang w:eastAsia="en-IN"/>
+        </w:rPr>
+        <w:t>BrowserModule</w:t>
+      </w:r>
+      <w:proofErr w:type="spellEnd"/>
+      <w:r>
+        <w:rPr>
+          <w:rFonts w:ascii="Consolas" w:eastAsia="Times New Roman" w:hAnsi="Consolas" w:cs="Times New Roman"/>
+          <w:color w:val="D4D4D4"/>
+          <w:sz w:val="21"/>
+          <w:szCs w:val="21"/>
+          <w:lang w:eastAsia="en-IN"/>
+        </w:rPr>
+        <w:t>,</w:t>
+      </w:r>
+    </w:p>
+    <w:p>
+      <w:pPr>
+        <w:shd w:val="clear" w:color="auto" w:fill="1E1E1E"/>
+        <w:spacing w:after="0" w:line="285" w:lineRule="atLeast"/>
+        <w:rPr>
+          <w:rFonts w:ascii="Consolas" w:eastAsia="Times New Roman" w:hAnsi="Consolas" w:cs="Times New Roman"/>
+          <w:color w:val="D4D4D4"/>
+          <w:sz w:val="21"/>
+          <w:szCs w:val="21"/>
+          <w:lang w:eastAsia="en-IN"/>
+        </w:rPr>
+      </w:pPr>
+      <w:r>
+        <w:rPr>
+          <w:rFonts w:ascii="Consolas" w:eastAsia="Times New Roman" w:hAnsi="Consolas" w:cs="Times New Roman"/>
+          <w:color w:val="D4D4D4"/>
+          <w:sz w:val="21"/>
+          <w:szCs w:val="21"/>
+          <w:lang w:eastAsia="en-IN"/>
+        </w:rPr>
+        <w:t xml:space="preserve">    </w:t>
+      </w:r>
+      <w:proofErr w:type="spellStart"/>
+      <w:r>
+        <w:rPr>
+          <w:rFonts w:ascii="Consolas" w:eastAsia="Times New Roman" w:hAnsi="Consolas" w:cs="Times New Roman"/>
+          <w:color w:val="4EC9B0"/>
+          <w:sz w:val="21"/>
+          <w:szCs w:val="21"/>
+          <w:lang w:eastAsia="en-IN"/>
+        </w:rPr>
+        <w:t>AppRoutingModule</w:t>
+      </w:r>
+      <w:proofErr w:type="spellEnd"/>
+      <w:r>
+        <w:rPr>
+          <w:rFonts w:ascii="Consolas" w:eastAsia="Times New Roman" w:hAnsi="Consolas" w:cs="Times New Roman"/>
+          <w:color w:val="D4D4D4"/>
+          <w:sz w:val="21"/>
+          <w:szCs w:val="21"/>
+          <w:lang w:eastAsia="en-IN"/>
+        </w:rPr>
+        <w:t>,</w:t>
+      </w:r>
+    </w:p>
+    <w:p>
+      <w:pPr>
+        <w:shd w:val="clear" w:color="auto" w:fill="1E1E1E"/>
+        <w:spacing w:after="0" w:line="285" w:lineRule="atLeast"/>
+        <w:rPr>
+          <w:rFonts w:ascii="Consolas" w:eastAsia="Times New Roman" w:hAnsi="Consolas" w:cs="Times New Roman"/>
+          <w:color w:val="D4D4D4"/>
+          <w:sz w:val="21"/>
+          <w:szCs w:val="21"/>
+          <w:lang w:eastAsia="en-IN"/>
+        </w:rPr>
+      </w:pPr>
+      <w:r>
+        <w:rPr>
+          <w:rFonts w:ascii="Consolas" w:eastAsia="Times New Roman" w:hAnsi="Consolas" w:cs="Times New Roman"/>
+          <w:color w:val="D4D4D4"/>
+          <w:sz w:val="21"/>
+          <w:szCs w:val="21"/>
+          <w:lang w:eastAsia="en-IN"/>
+        </w:rPr>
+        <w:t xml:space="preserve">    </w:t>
+      </w:r>
+      <w:proofErr w:type="spellStart"/>
+      <w:r>
+        <w:rPr>
+          <w:rFonts w:ascii="Consolas" w:eastAsia="Times New Roman" w:hAnsi="Consolas" w:cs="Times New Roman"/>
+          <w:color w:val="4EC9B0"/>
+          <w:sz w:val="21"/>
+          <w:szCs w:val="21"/>
+          <w:lang w:eastAsia="en-IN"/>
+        </w:rPr>
+        <w:t>FormsModule</w:t>
+      </w:r>
+      <w:proofErr w:type="spellEnd"/>
+    </w:p>
+    <w:p>
+      <w:pPr>
+        <w:shd w:val="clear" w:color="auto" w:fill="1E1E1E"/>
+        <w:spacing w:after="0" w:line="285" w:lineRule="atLeast"/>
+        <w:rPr>
+          <w:rFonts w:ascii="Consolas" w:eastAsia="Times New Roman" w:hAnsi="Consolas" w:cs="Times New Roman"/>
+          <w:color w:val="D4D4D4"/>
+          <w:sz w:val="21"/>
+          <w:szCs w:val="21"/>
+          <w:lang w:eastAsia="en-IN"/>
+        </w:rPr>
+      </w:pPr>
+      <w:r>
+        <w:rPr>
+          <w:rFonts w:ascii="Consolas" w:eastAsia="Times New Roman" w:hAnsi="Consolas" w:cs="Times New Roman"/>
+          <w:color w:val="D4D4D4"/>
+          <w:sz w:val="21"/>
+          <w:szCs w:val="21"/>
+          <w:lang w:eastAsia="en-IN"/>
+        </w:rPr>
+        <w:t>  ],</w:t>
+      </w:r>
+    </w:p>
+    <w:p>
+      <w:pPr>
+        <w:rPr>
+          <w:lang w:val="en-US"/>
+        </w:rPr>
+      </w:pPr>
+    </w:p>
+    <w:p>
+      <w:pPr>
+        <w:rPr>
+          <w:lang w:val="en-US"/>
+        </w:rPr>
+      </w:pPr>
+      <w:r>
+        <w:rPr>
+          <w:lang w:val="en-US"/>
+        </w:rPr>
+        <w:t xml:space="preserve">After this let’s declare variable in </w:t>
+      </w:r>
+      <w:proofErr w:type="spellStart"/>
+      <w:r>
+        <w:rPr>
+          <w:lang w:val="en-US"/>
+        </w:rPr>
+        <w:t>ts</w:t>
+      </w:r>
+      <w:proofErr w:type="spellEnd"/>
+      <w:r>
+        <w:rPr>
+          <w:lang w:val="en-US"/>
+        </w:rPr>
+        <w:t xml:space="preserve"> file.</w:t>
+      </w:r>
+    </w:p>
+    <w:p>
+      <w:pPr>
+        <w:shd w:val="clear" w:color="auto" w:fill="1E1E1E"/>
+        <w:spacing w:after="0" w:line="285" w:lineRule="atLeast"/>
+        <w:rPr>
+          <w:rFonts w:ascii="Consolas" w:eastAsia="Times New Roman" w:hAnsi="Consolas" w:cs="Times New Roman"/>
+          <w:color w:val="D4D4D4"/>
+          <w:sz w:val="21"/>
+          <w:szCs w:val="21"/>
+          <w:lang w:eastAsia="en-IN"/>
+        </w:rPr>
+      </w:pPr>
+      <w:proofErr w:type="spellStart"/>
+      <w:proofErr w:type="gramStart"/>
+      <w:r>
+        <w:rPr>
+          <w:rFonts w:ascii="Consolas" w:eastAsia="Times New Roman" w:hAnsi="Consolas" w:cs="Times New Roman"/>
+          <w:color w:val="9CDCFE"/>
+          <w:sz w:val="21"/>
+          <w:szCs w:val="21"/>
+          <w:lang w:eastAsia="en-IN"/>
+        </w:rPr>
+        <w:t>name</w:t>
+      </w:r>
+      <w:r>
+        <w:rPr>
+          <w:rFonts w:ascii="Consolas" w:eastAsia="Times New Roman" w:hAnsi="Consolas" w:cs="Times New Roman"/>
+          <w:color w:val="D4D4D4"/>
+          <w:sz w:val="21"/>
+          <w:szCs w:val="21"/>
+          <w:lang w:eastAsia="en-IN"/>
+        </w:rPr>
+        <w:t>:</w:t>
+      </w:r>
+      <w:proofErr w:type="gramEnd"/>
+      <w:r>
+        <w:rPr>
+          <w:rFonts w:ascii="Consolas" w:eastAsia="Times New Roman" w:hAnsi="Consolas" w:cs="Times New Roman"/>
+          <w:color w:val="4EC9B0"/>
+          <w:sz w:val="21"/>
+          <w:szCs w:val="21"/>
+          <w:lang w:eastAsia="en-IN"/>
+        </w:rPr>
+        <w:t>string</w:t>
+      </w:r>
+      <w:proofErr w:type="spellEnd"/>
+      <w:r>
+        <w:rPr>
+          <w:rFonts w:ascii="Consolas" w:eastAsia="Times New Roman" w:hAnsi="Consolas" w:cs="Times New Roman"/>
+          <w:color w:val="D4D4D4"/>
+          <w:sz w:val="21"/>
+          <w:szCs w:val="21"/>
+          <w:lang w:eastAsia="en-IN"/>
+        </w:rPr>
+        <w:t>=</w:t>
+      </w:r>
+      <w:r>
+        <w:rPr>
+          <w:rFonts w:ascii="Consolas" w:eastAsia="Times New Roman" w:hAnsi="Consolas" w:cs="Times New Roman"/>
+          <w:color w:val="CE9178"/>
+          <w:sz w:val="21"/>
+          <w:szCs w:val="21"/>
+          <w:lang w:eastAsia="en-IN"/>
+        </w:rPr>
+        <w:t>"Sonam Soni"</w:t>
+      </w:r>
+    </w:p>
+    <w:p>
+      <w:pPr>
+        <w:rPr>
+          <w:lang w:val="en-US"/>
+        </w:rPr>
+      </w:pPr>
+    </w:p>
+    <w:p>
+      <w:pPr>
+        <w:rPr>
+          <w:lang w:val="en-US"/>
+        </w:rPr>
+      </w:pPr>
+      <w:proofErr w:type="gramStart"/>
+      <w:r>
+        <w:rPr>
+          <w:lang w:val="en-US"/>
+        </w:rPr>
+        <w:t>in</w:t>
+      </w:r>
+      <w:proofErr w:type="gramEnd"/>
+      <w:r>
+        <w:rPr>
+          <w:lang w:val="en-US"/>
+        </w:rPr>
+        <w:t xml:space="preserve"> html file let’s do 2 way binding</w:t>
+      </w:r>
+    </w:p>
+    <w:p>
+      <w:pPr>
+        <w:shd w:val="clear" w:color="auto" w:fill="1E1E1E"/>
+        <w:spacing w:after="0" w:line="285" w:lineRule="atLeast"/>
+        <w:rPr>
+          <w:rFonts w:ascii="Consolas" w:eastAsia="Times New Roman" w:hAnsi="Consolas" w:cs="Times New Roman"/>
+          <w:color w:val="D4D4D4"/>
+          <w:sz w:val="21"/>
+          <w:szCs w:val="21"/>
+          <w:lang w:eastAsia="en-IN"/>
+        </w:rPr>
+      </w:pPr>
+      <w:r>
+        <w:rPr>
+          <w:rFonts w:ascii="Consolas" w:eastAsia="Times New Roman" w:hAnsi="Consolas" w:cs="Times New Roman"/>
+          <w:color w:val="D4D4D4"/>
+          <w:sz w:val="21"/>
+          <w:szCs w:val="21"/>
+          <w:lang w:eastAsia="en-IN"/>
+        </w:rPr>
+        <w:t xml:space="preserve">Enter your </w:t>
+      </w:r>
+      <w:proofErr w:type="gramStart"/>
+      <w:r>
+        <w:rPr>
+          <w:rFonts w:ascii="Consolas" w:eastAsia="Times New Roman" w:hAnsi="Consolas" w:cs="Times New Roman"/>
+          <w:color w:val="D4D4D4"/>
+          <w:sz w:val="21"/>
+          <w:szCs w:val="21"/>
+          <w:lang w:eastAsia="en-IN"/>
+        </w:rPr>
+        <w:t>name:</w:t>
+      </w:r>
+      <w:proofErr w:type="gramEnd"/>
+      <w:r>
+        <w:rPr>
+          <w:rFonts w:ascii="Consolas" w:eastAsia="Times New Roman" w:hAnsi="Consolas" w:cs="Times New Roman"/>
+          <w:color w:val="808080"/>
+          <w:sz w:val="21"/>
+          <w:szCs w:val="21"/>
+          <w:lang w:eastAsia="en-IN"/>
+        </w:rPr>
+        <w:t>&lt;</w:t>
+      </w:r>
+      <w:r>
+        <w:rPr>
+          <w:rFonts w:ascii="Consolas" w:eastAsia="Times New Roman" w:hAnsi="Consolas" w:cs="Times New Roman"/>
+          <w:color w:val="569CD6"/>
+          <w:sz w:val="21"/>
+          <w:szCs w:val="21"/>
+          <w:lang w:eastAsia="en-IN"/>
+        </w:rPr>
+        <w:t>input</w:t>
+      </w:r>
+      <w:r>
+        <w:rPr>
+          <w:rFonts w:ascii="Consolas" w:eastAsia="Times New Roman" w:hAnsi="Consolas" w:cs="Times New Roman"/>
+          <w:color w:val="D4D4D4"/>
+          <w:sz w:val="21"/>
+          <w:szCs w:val="21"/>
+          <w:lang w:eastAsia="en-IN"/>
+        </w:rPr>
+        <w:t xml:space="preserve"> </w:t>
+      </w:r>
+      <w:r>
+        <w:rPr>
+          <w:rFonts w:ascii="Consolas" w:eastAsia="Times New Roman" w:hAnsi="Consolas" w:cs="Times New Roman"/>
+          <w:color w:val="9CDCFE"/>
+          <w:sz w:val="21"/>
+          <w:szCs w:val="21"/>
+          <w:lang w:eastAsia="en-IN"/>
+        </w:rPr>
+        <w:t>type</w:t>
+      </w:r>
+      <w:r>
+        <w:rPr>
+          <w:rFonts w:ascii="Consolas" w:eastAsia="Times New Roman" w:hAnsi="Consolas" w:cs="Times New Roman"/>
+          <w:color w:val="D4D4D4"/>
+          <w:sz w:val="21"/>
+          <w:szCs w:val="21"/>
+          <w:lang w:eastAsia="en-IN"/>
+        </w:rPr>
+        <w:t>=</w:t>
+      </w:r>
+      <w:r>
+        <w:rPr>
+          <w:rFonts w:ascii="Consolas" w:eastAsia="Times New Roman" w:hAnsi="Consolas" w:cs="Times New Roman"/>
+          <w:color w:val="CE9178"/>
+          <w:sz w:val="21"/>
+          <w:szCs w:val="21"/>
+          <w:lang w:eastAsia="en-IN"/>
+        </w:rPr>
+        <w:t>"text"</w:t>
+      </w:r>
+      <w:r>
+        <w:rPr>
+          <w:rFonts w:ascii="Consolas" w:eastAsia="Times New Roman" w:hAnsi="Consolas" w:cs="Times New Roman"/>
+          <w:color w:val="D4D4D4"/>
+          <w:sz w:val="21"/>
+          <w:szCs w:val="21"/>
+          <w:lang w:eastAsia="en-IN"/>
+        </w:rPr>
+        <w:t xml:space="preserve"> </w:t>
+      </w:r>
+      <w:r>
+        <w:rPr>
+          <w:rFonts w:ascii="Consolas" w:eastAsia="Times New Roman" w:hAnsi="Consolas" w:cs="Times New Roman"/>
+          <w:color w:val="9CDCFE"/>
+          <w:sz w:val="21"/>
+          <w:szCs w:val="21"/>
+          <w:lang w:eastAsia="en-IN"/>
+        </w:rPr>
+        <w:t>[(</w:t>
+      </w:r>
+      <w:proofErr w:type="spellStart"/>
+      <w:r>
+        <w:rPr>
+          <w:rFonts w:ascii="Consolas" w:eastAsia="Times New Roman" w:hAnsi="Consolas" w:cs="Times New Roman"/>
+          <w:color w:val="9CDCFE"/>
+          <w:sz w:val="21"/>
+          <w:szCs w:val="21"/>
+          <w:lang w:eastAsia="en-IN"/>
+        </w:rPr>
+        <w:t>ngModel</w:t>
+      </w:r>
+      <w:proofErr w:type="spellEnd"/>
+      <w:r>
+        <w:rPr>
+          <w:rFonts w:ascii="Consolas" w:eastAsia="Times New Roman" w:hAnsi="Consolas" w:cs="Times New Roman"/>
+          <w:color w:val="9CDCFE"/>
+          <w:sz w:val="21"/>
+          <w:szCs w:val="21"/>
+          <w:lang w:eastAsia="en-IN"/>
+        </w:rPr>
+        <w:t>)]</w:t>
+      </w:r>
+      <w:r>
+        <w:rPr>
+          <w:rFonts w:ascii="Consolas" w:eastAsia="Times New Roman" w:hAnsi="Consolas" w:cs="Times New Roman"/>
+          <w:color w:val="D4D4D4"/>
+          <w:sz w:val="21"/>
+          <w:szCs w:val="21"/>
+          <w:lang w:eastAsia="en-IN"/>
+        </w:rPr>
+        <w:t>=</w:t>
+      </w:r>
+      <w:r>
+        <w:rPr>
+          <w:rFonts w:ascii="Consolas" w:eastAsia="Times New Roman" w:hAnsi="Consolas" w:cs="Times New Roman"/>
+          <w:color w:val="CE9178"/>
+          <w:sz w:val="21"/>
+          <w:szCs w:val="21"/>
+          <w:lang w:eastAsia="en-IN"/>
+        </w:rPr>
+        <w:t>"name"</w:t>
+      </w:r>
+      <w:r>
+        <w:rPr>
+          <w:rFonts w:ascii="Consolas" w:eastAsia="Times New Roman" w:hAnsi="Consolas" w:cs="Times New Roman"/>
+          <w:color w:val="808080"/>
+          <w:sz w:val="21"/>
+          <w:szCs w:val="21"/>
+          <w:lang w:eastAsia="en-IN"/>
+        </w:rPr>
+        <w:t>&gt;</w:t>
+      </w:r>
+    </w:p>
+    <w:p>
+      <w:pPr>
+        <w:shd w:val="clear" w:color="auto" w:fill="1E1E1E"/>
+        <w:spacing w:after="0" w:line="285" w:lineRule="atLeast"/>
+        <w:rPr>
+          <w:rFonts w:ascii="Consolas" w:eastAsia="Times New Roman" w:hAnsi="Consolas" w:cs="Times New Roman"/>
+          <w:color w:val="D4D4D4"/>
+          <w:sz w:val="21"/>
+          <w:szCs w:val="21"/>
+          <w:lang w:eastAsia="en-IN"/>
+        </w:rPr>
+      </w:pPr>
+      <w:r>
+        <w:rPr>
+          <w:rFonts w:ascii="Consolas" w:eastAsia="Times New Roman" w:hAnsi="Consolas" w:cs="Times New Roman"/>
+          <w:color w:val="808080"/>
+          <w:sz w:val="21"/>
+          <w:szCs w:val="21"/>
+          <w:lang w:eastAsia="en-IN"/>
+        </w:rPr>
+        <w:t>&lt;</w:t>
+      </w:r>
+      <w:r>
+        <w:rPr>
+          <w:rFonts w:ascii="Consolas" w:eastAsia="Times New Roman" w:hAnsi="Consolas" w:cs="Times New Roman"/>
+          <w:color w:val="569CD6"/>
+          <w:sz w:val="21"/>
+          <w:szCs w:val="21"/>
+          <w:lang w:eastAsia="en-IN"/>
+        </w:rPr>
+        <w:t>h5</w:t>
+      </w:r>
+      <w:r>
+        <w:rPr>
+          <w:rFonts w:ascii="Consolas" w:eastAsia="Times New Roman" w:hAnsi="Consolas" w:cs="Times New Roman"/>
+          <w:color w:val="808080"/>
+          <w:sz w:val="21"/>
+          <w:szCs w:val="21"/>
+          <w:lang w:eastAsia="en-IN"/>
+        </w:rPr>
+        <w:t>&gt;</w:t>
+      </w:r>
+      <w:r>
+        <w:rPr>
+          <w:rFonts w:ascii="Consolas" w:eastAsia="Times New Roman" w:hAnsi="Consolas" w:cs="Times New Roman"/>
+          <w:color w:val="D4D4D4"/>
+          <w:sz w:val="21"/>
+          <w:szCs w:val="21"/>
+          <w:lang w:eastAsia="en-IN"/>
+        </w:rPr>
+        <w:t>My name is {{name}</w:t>
+      </w:r>
+      <w:proofErr w:type="gramStart"/>
+      <w:r>
+        <w:rPr>
+          <w:rFonts w:ascii="Consolas" w:eastAsia="Times New Roman" w:hAnsi="Consolas" w:cs="Times New Roman"/>
+          <w:color w:val="D4D4D4"/>
+          <w:sz w:val="21"/>
+          <w:szCs w:val="21"/>
+          <w:lang w:eastAsia="en-IN"/>
+        </w:rPr>
+        <w:t>}</w:t>
+      </w:r>
+      <w:r>
+        <w:rPr>
+          <w:rFonts w:ascii="Consolas" w:eastAsia="Times New Roman" w:hAnsi="Consolas" w:cs="Times New Roman"/>
+          <w:color w:val="808080"/>
+          <w:sz w:val="21"/>
+          <w:szCs w:val="21"/>
+          <w:lang w:eastAsia="en-IN"/>
+        </w:rPr>
+        <w:t>&lt;</w:t>
+      </w:r>
+      <w:proofErr w:type="gramEnd"/>
+      <w:r>
+        <w:rPr>
+          <w:rFonts w:ascii="Consolas" w:eastAsia="Times New Roman" w:hAnsi="Consolas" w:cs="Times New Roman"/>
+          <w:color w:val="808080"/>
+          <w:sz w:val="21"/>
+          <w:szCs w:val="21"/>
+          <w:lang w:eastAsia="en-IN"/>
+        </w:rPr>
+        <w:t>/</w:t>
+      </w:r>
+      <w:r>
+        <w:rPr>
+          <w:rFonts w:ascii="Consolas" w:eastAsia="Times New Roman" w:hAnsi="Consolas" w:cs="Times New Roman"/>
+          <w:color w:val="569CD6"/>
+          <w:sz w:val="21"/>
+          <w:szCs w:val="21"/>
+          <w:lang w:eastAsia="en-IN"/>
+        </w:rPr>
+        <w:t>h5</w:t>
+      </w:r>
+      <w:r>
+        <w:rPr>
+          <w:rFonts w:ascii="Consolas" w:eastAsia="Times New Roman" w:hAnsi="Consolas" w:cs="Times New Roman"/>
+          <w:color w:val="808080"/>
+          <w:sz w:val="21"/>
+          <w:szCs w:val="21"/>
+          <w:lang w:eastAsia="en-IN"/>
+        </w:rPr>
+        <w:t>&gt;</w:t>
+      </w:r>
+    </w:p>
+    <w:p>
+      <w:pPr>
+        <w:rPr>
+          <w:lang w:val="en-US"/>
+        </w:rPr>
+      </w:pPr>
+    </w:p>
+    <w:p>
+      <w:pPr>
+        <w:rPr>
+          <w:lang w:val="en-US"/>
+        </w:rPr>
+      </w:pPr>
+      <w:r>
+        <w:rPr>
+          <w:lang w:val="en-US"/>
+        </w:rPr>
+        <w:t>You can try editing text field and at the same time you can see the reflection in that value which is displayed below.</w:t>
+      </w:r>
+    </w:p>
+    <w:p>
+      <w:pPr>
+        <w:rPr>
+          <w:lang w:val="en-US"/>
+        </w:rPr>
+      </w:pPr>
+    </w:p>
+    <w:p>
+      <w:pPr>
+        <w:rPr>
+          <w:lang w:val="en-US"/>
+        </w:rPr>
+      </w:pPr>
       <w:bookmarkStart w:id="0" w:name="_GoBack"/>
       <w:bookmarkEnd w:id="0"/>
-    </w:p>
-    <w:p>
-      <w:pPr>
-        <w:rPr>
-          <w:lang w:val="en-US"/>
-        </w:rPr>
-      </w:pPr>
-    </w:p>
-    <w:p>
-      <w:pPr>
-        <w:rPr>
-          <w:lang w:val="en-US"/>
-        </w:rPr>
-      </w:pPr>
-    </w:p>
-    <w:p>
-      <w:pPr>
-        <w:rPr>
-          <w:lang w:val="en-US"/>
-        </w:rPr>
-      </w:pPr>
     </w:p>
     <w:p>
       <w:pPr>

</xml_diff>